<commit_message>
academy page component add
</commit_message>
<xml_diff>
--- a/server/uploads/project.docx
+++ b/server/uploads/project.docx
@@ -11,9 +11,9 @@
         <w:tblLook w:val="04A0" w:firstRow="1" w:lastRow="0" w:firstColumn="1" w:lastColumn="0" w:noHBand="0" w:noVBand="1"/>
       </w:tblPr>
       <w:tblGrid>
-        <w:gridCol w:w="812"/>
-        <w:gridCol w:w="6871"/>
-        <w:gridCol w:w="1333"/>
+        <w:gridCol w:w="808"/>
+        <w:gridCol w:w="6693"/>
+        <w:gridCol w:w="1515"/>
       </w:tblGrid>
       <w:tr>
         <w:tc>
@@ -67,7 +67,7 @@
               <w:rPr>
                 <w:b/>
               </w:rPr>
-              <w:t>Tests</w:t>
+              <w:t>Projects</w:t>
             </w:r>
             <w:r>
               <w:rPr>
@@ -101,13 +101,13 @@
               <w:rPr>
                 <w:b/>
               </w:rPr>
-              <w:t>Test</w:t>
-            </w:r>
-            <w:r>
-              <w:rPr>
-                <w:b/>
-              </w:rPr>
-              <w:t>s_Time</w:t>
+              <w:t>Projects</w:t>
+            </w:r>
+            <w:r>
+              <w:rPr>
+                <w:b/>
+              </w:rPr>
+              <w:t>_Time</w:t>
             </w:r>
             <w:proofErr w:type="spellEnd"/>
           </w:p>
@@ -2415,7 +2415,7 @@
   <w:style w:type="paragraph" w:default="1" w:styleId="Normal">
     <w:name w:val="Normal"/>
     <w:qFormat/>
-    <w:rsid w:val="004101E5"/>
+    <w:rsid w:val="009738DD"/>
     <w:pPr>
       <w:spacing w:after="200" w:line="276" w:lineRule="auto"/>
     </w:pPr>
@@ -2452,7 +2452,7 @@
     <w:basedOn w:val="Normal"/>
     <w:uiPriority w:val="34"/>
     <w:qFormat/>
-    <w:rsid w:val="004101E5"/>
+    <w:rsid w:val="009738DD"/>
     <w:pPr>
       <w:ind w:left="720"/>
       <w:contextualSpacing/>
@@ -2462,7 +2462,7 @@
     <w:name w:val="Table Grid"/>
     <w:basedOn w:val="TableNormal"/>
     <w:uiPriority w:val="59"/>
-    <w:rsid w:val="004101E5"/>
+    <w:rsid w:val="009738DD"/>
     <w:pPr>
       <w:spacing w:after="0" w:line="240" w:lineRule="auto"/>
     </w:pPr>

</xml_diff>